<commit_message>
removed quotes from string and int nodes
</commit_message>
<xml_diff>
--- a/Annual2017-EU/documents/RDFDiagram.docx
+++ b/Annual2017-EU/documents/RDFDiagram.docx
@@ -10,18 +10,33 @@
           <w:tab w:val="left" w:pos="2430"/>
         </w:tabs>
         <w:ind w:left="1800"/>
+        <w:jc w:val="both"/>
       </w:pPr>
-      <w:bookmarkStart w:id="0" w:name="_GoBack"/>
-      <w:bookmarkEnd w:id="0"/>
       <w:r>
         <w:rPr>
           <w:noProof/>
         </w:rPr>
         <w:drawing>
-          <wp:inline distT="0" distB="0" distL="0" distR="0" wp14:anchorId="511C5CA7" wp14:editId="481B5965">
-            <wp:extent cx="5969000" cy="4223678"/>
-            <wp:effectExtent l="0" t="0" r="0" b="5715"/>
-            <wp:docPr id="31" name="Picture 31"/>
+          <wp:anchor distT="0" distB="0" distL="114300" distR="114300" simplePos="0" relativeHeight="251658240" behindDoc="1" locked="0" layoutInCell="1" allowOverlap="1">
+            <wp:simplePos x="0" y="0"/>
+            <wp:positionH relativeFrom="column">
+              <wp:posOffset>174763</wp:posOffset>
+            </wp:positionH>
+            <wp:positionV relativeFrom="paragraph">
+              <wp:posOffset>103201</wp:posOffset>
+            </wp:positionV>
+            <wp:extent cx="6521450" cy="4641850"/>
+            <wp:effectExtent l="0" t="0" r="0" b="6350"/>
+            <wp:wrapTight wrapText="bothSides">
+              <wp:wrapPolygon edited="0">
+                <wp:start x="0" y="0"/>
+                <wp:lineTo x="0" y="21541"/>
+                <wp:lineTo x="21516" y="21541"/>
+                <wp:lineTo x="21516" y="0"/>
+                <wp:lineTo x="0" y="0"/>
+              </wp:wrapPolygon>
+            </wp:wrapTight>
+            <wp:docPr id="1" name="Picture 1"/>
             <wp:cNvGraphicFramePr>
               <a:graphicFrameLocks xmlns:a="http://schemas.openxmlformats.org/drawingml/2006/main" noChangeAspect="1"/>
             </wp:cNvGraphicFramePr>
@@ -29,7 +44,7 @@
               <a:graphicData uri="http://schemas.openxmlformats.org/drawingml/2006/picture">
                 <pic:pic xmlns:pic="http://schemas.openxmlformats.org/drawingml/2006/picture">
                   <pic:nvPicPr>
-                    <pic:cNvPr id="0" name="Picture 20"/>
+                    <pic:cNvPr id="0" name="Picture 1"/>
                     <pic:cNvPicPr>
                       <a:picLocks noChangeAspect="1" noChangeArrowheads="1"/>
                     </pic:cNvPicPr>
@@ -50,7 +65,7 @@
                   <pic:spPr bwMode="auto">
                     <a:xfrm>
                       <a:off x="0" y="0"/>
-                      <a:ext cx="5974936" cy="4227878"/>
+                      <a:ext cx="6521450" cy="4641850"/>
                     </a:xfrm>
                     <a:prstGeom prst="rect">
                       <a:avLst/>
@@ -63,9 +78,31 @@
                 </pic:pic>
               </a:graphicData>
             </a:graphic>
-          </wp:inline>
+            <wp14:sizeRelH relativeFrom="page">
+              <wp14:pctWidth>0</wp14:pctWidth>
+            </wp14:sizeRelH>
+            <wp14:sizeRelV relativeFrom="page">
+              <wp14:pctHeight>0</wp14:pctHeight>
+            </wp14:sizeRelV>
+          </wp:anchor>
         </w:drawing>
       </w:r>
+    </w:p>
+    <w:p/>
+    <w:p/>
+    <w:p/>
+    <w:p/>
+    <w:p/>
+    <w:p/>
+    <w:p/>
+    <w:p/>
+    <w:p/>
+    <w:p>
+      <w:pPr>
+        <w:jc w:val="right"/>
+      </w:pPr>
+      <w:bookmarkStart w:id="0" w:name="_GoBack"/>
+      <w:bookmarkEnd w:id="0"/>
     </w:p>
     <w:sectPr>
       <w:footerReference w:type="default" r:id="rId7"/>

</xml_diff>